<commit_message>
Checked in changes to the source code form the staging environment
</commit_message>
<xml_diff>
--- a/Documentation/Database Settings/Configure Production DB - AI Research.docx
+++ b/Documentation/Database Settings/Configure Production DB - AI Research.docx
@@ -63,24 +63,860 @@
       </w:r>
     </w:p>
     <w:p>
-      <w:r>
+      <w:pPr>
+        <w:rPr>
+          <w:b/>
+          <w:bCs/>
+          <w:color w:val="EE0000"/>
+        </w:rPr>
+      </w:pPr>
+      <w:r>
+        <w:rPr>
+          <w:b/>
+          <w:bCs/>
+          <w:color w:val="EE0000"/>
+        </w:rPr>
         <w:t>Prompt #3:</w:t>
       </w:r>
     </w:p>
     <w:p>
       <w:r>
-        <w:t xml:space="preserve">I need to deploy my Blazor HR Saas application to be hosted in IIS on a web server. Tell me the step-by-step </w:t>
-      </w:r>
-      <w:r>
-        <w:t>procedures</w:t>
-      </w:r>
-      <w:r>
-        <w:t xml:space="preserve"> on</w:t>
+        <w:t xml:space="preserve">I need to deploy my Blazor HR Saas application to be hosted in IIS on a web server. Tell </w:t>
+      </w:r>
+      <w:proofErr w:type="gramStart"/>
+      <w:r>
+        <w:t>me</w:t>
+      </w:r>
+      <w:proofErr w:type="gramEnd"/>
+      <w:r>
+        <w:t xml:space="preserve"> the step-by-step procedures on</w:t>
       </w:r>
       <w:r>
         <w:t xml:space="preserve"> how to publish the Blazor project and deploy to IIS.</w:t>
       </w:r>
     </w:p>
+    <w:p>
+      <w:pPr>
+        <w:rPr>
+          <w:b/>
+          <w:bCs/>
+          <w:color w:val="EE0000"/>
+        </w:rPr>
+      </w:pPr>
+      <w:r>
+        <w:rPr>
+          <w:b/>
+          <w:bCs/>
+          <w:color w:val="EE0000"/>
+        </w:rPr>
+        <w:t>Prompt #4:</w:t>
+      </w:r>
+    </w:p>
+    <w:p>
+      <w:r>
+        <w:t xml:space="preserve">I updated the connection string in the </w:t>
+      </w:r>
+      <w:proofErr w:type="spellStart"/>
+      <w:r>
+        <w:t>appsettings.json</w:t>
+      </w:r>
+      <w:proofErr w:type="spellEnd"/>
+      <w:r>
+        <w:t xml:space="preserve"> file as follows:</w:t>
+      </w:r>
+    </w:p>
+    <w:p>
+      <w:r>
+        <w:t>{</w:t>
+      </w:r>
+    </w:p>
+    <w:p>
+      <w:r>
+        <w:t xml:space="preserve">  "</w:t>
+      </w:r>
+      <w:proofErr w:type="spellStart"/>
+      <w:r>
+        <w:t>ConnectionStrings</w:t>
+      </w:r>
+      <w:proofErr w:type="spellEnd"/>
+      <w:r>
+        <w:t>": {</w:t>
+      </w:r>
+    </w:p>
+    <w:p>
+      <w:r>
+        <w:t xml:space="preserve">    "</w:t>
+      </w:r>
+      <w:proofErr w:type="spellStart"/>
+      <w:r>
+        <w:t>DevelopmentDB</w:t>
+      </w:r>
+      <w:proofErr w:type="spellEnd"/>
+      <w:r>
+        <w:t>": "Server=ERVINPC</w:t>
+      </w:r>
+      <w:proofErr w:type="gramStart"/>
+      <w:r>
+        <w:t>\\</w:t>
+      </w:r>
+      <w:proofErr w:type="spellStart"/>
+      <w:r>
+        <w:t>KENSQLDB;Database</w:t>
+      </w:r>
+      <w:proofErr w:type="spellEnd"/>
+      <w:proofErr w:type="gramEnd"/>
+      <w:r>
+        <w:t>=</w:t>
+      </w:r>
+      <w:proofErr w:type="spellStart"/>
+      <w:proofErr w:type="gramStart"/>
+      <w:r>
+        <w:t>KenHrDb;User</w:t>
+      </w:r>
+      <w:proofErr w:type="spellEnd"/>
+      <w:proofErr w:type="gramEnd"/>
+      <w:r>
+        <w:t xml:space="preserve"> ID=</w:t>
+      </w:r>
+      <w:proofErr w:type="gramStart"/>
+      <w:r>
+        <w:t>kenuser;Password</w:t>
+      </w:r>
+      <w:proofErr w:type="gramEnd"/>
+      <w:r>
+        <w:t>=</w:t>
+      </w:r>
+      <w:proofErr w:type="gramStart"/>
+      <w:r>
+        <w:t>kenpwd;Trusted</w:t>
+      </w:r>
+      <w:proofErr w:type="gramEnd"/>
+      <w:r>
+        <w:t>_Connection=</w:t>
+      </w:r>
+      <w:proofErr w:type="gramStart"/>
+      <w:r>
+        <w:t>True;Encrypt</w:t>
+      </w:r>
+      <w:proofErr w:type="gramEnd"/>
+      <w:r>
+        <w:t>=</w:t>
+      </w:r>
+      <w:proofErr w:type="gramStart"/>
+      <w:r>
+        <w:t>False;TrustServerCertificate</w:t>
+      </w:r>
+      <w:proofErr w:type="gramEnd"/>
+      <w:r>
+        <w:t>=</w:t>
+      </w:r>
+      <w:proofErr w:type="gramStart"/>
+      <w:r>
+        <w:t>True;MultipleActiveResultSets</w:t>
+      </w:r>
+      <w:proofErr w:type="gramEnd"/>
+      <w:r>
+        <w:t>=true",</w:t>
+      </w:r>
+    </w:p>
+    <w:p>
+      <w:r>
+        <w:t xml:space="preserve">    "</w:t>
+      </w:r>
+      <w:proofErr w:type="spellStart"/>
+      <w:r>
+        <w:t>StagingDB</w:t>
+      </w:r>
+      <w:proofErr w:type="spellEnd"/>
+      <w:r>
+        <w:t>": "Server=GRBHAPPS01</w:t>
+      </w:r>
+      <w:proofErr w:type="gramStart"/>
+      <w:r>
+        <w:t>\\</w:t>
+      </w:r>
+      <w:proofErr w:type="spellStart"/>
+      <w:r>
+        <w:t>GRMSQLEXPRESSS;Database</w:t>
+      </w:r>
+      <w:proofErr w:type="spellEnd"/>
+      <w:proofErr w:type="gramEnd"/>
+      <w:r>
+        <w:t>=</w:t>
+      </w:r>
+      <w:proofErr w:type="spellStart"/>
+      <w:proofErr w:type="gramStart"/>
+      <w:r>
+        <w:t>KenHrDb;User</w:t>
+      </w:r>
+      <w:proofErr w:type="spellEnd"/>
+      <w:proofErr w:type="gramEnd"/>
+      <w:r>
+        <w:t xml:space="preserve"> ID=</w:t>
+      </w:r>
+      <w:proofErr w:type="gramStart"/>
+      <w:r>
+        <w:t>kenuser;Password</w:t>
+      </w:r>
+      <w:proofErr w:type="gramEnd"/>
+      <w:r>
+        <w:t>=</w:t>
+      </w:r>
+      <w:proofErr w:type="gramStart"/>
+      <w:r>
+        <w:t>kenpwd;Trusted</w:t>
+      </w:r>
+      <w:proofErr w:type="gramEnd"/>
+      <w:r>
+        <w:t>_Connection=</w:t>
+      </w:r>
+      <w:proofErr w:type="gramStart"/>
+      <w:r>
+        <w:t>True;Encrypt</w:t>
+      </w:r>
+      <w:proofErr w:type="gramEnd"/>
+      <w:r>
+        <w:t>=</w:t>
+      </w:r>
+      <w:proofErr w:type="gramStart"/>
+      <w:r>
+        <w:t>False;TrustServerCertificate</w:t>
+      </w:r>
+      <w:proofErr w:type="gramEnd"/>
+      <w:r>
+        <w:t>=</w:t>
+      </w:r>
+      <w:proofErr w:type="gramStart"/>
+      <w:r>
+        <w:t>True;MultipleActiveResultSets</w:t>
+      </w:r>
+      <w:proofErr w:type="gramEnd"/>
+      <w:r>
+        <w:t>=true",</w:t>
+      </w:r>
+    </w:p>
+    <w:p>
+      <w:r>
+        <w:t xml:space="preserve">    "</w:t>
+      </w:r>
+      <w:proofErr w:type="spellStart"/>
+      <w:r>
+        <w:t>ProductionDB</w:t>
+      </w:r>
+      <w:proofErr w:type="spellEnd"/>
+      <w:r>
+        <w:t>": "Server=GRBHAPPS01</w:t>
+      </w:r>
+      <w:proofErr w:type="gramStart"/>
+      <w:r>
+        <w:t>\\</w:t>
+      </w:r>
+      <w:proofErr w:type="spellStart"/>
+      <w:r>
+        <w:t>GRMSQLEXPRESSS;Database</w:t>
+      </w:r>
+      <w:proofErr w:type="spellEnd"/>
+      <w:proofErr w:type="gramEnd"/>
+      <w:r>
+        <w:t>=</w:t>
+      </w:r>
+      <w:proofErr w:type="spellStart"/>
+      <w:proofErr w:type="gramStart"/>
+      <w:r>
+        <w:t>KenHrDb;User</w:t>
+      </w:r>
+      <w:proofErr w:type="spellEnd"/>
+      <w:proofErr w:type="gramEnd"/>
+      <w:r>
+        <w:t xml:space="preserve"> ID=</w:t>
+      </w:r>
+      <w:proofErr w:type="gramStart"/>
+      <w:r>
+        <w:t>kenuser;Password</w:t>
+      </w:r>
+      <w:proofErr w:type="gramEnd"/>
+      <w:r>
+        <w:t>=</w:t>
+      </w:r>
+      <w:proofErr w:type="gramStart"/>
+      <w:r>
+        <w:t>kenpwd;Trusted</w:t>
+      </w:r>
+      <w:proofErr w:type="gramEnd"/>
+      <w:r>
+        <w:t>_Connection=</w:t>
+      </w:r>
+      <w:proofErr w:type="gramStart"/>
+      <w:r>
+        <w:t>True;Encrypt</w:t>
+      </w:r>
+      <w:proofErr w:type="gramEnd"/>
+      <w:r>
+        <w:t>=</w:t>
+      </w:r>
+      <w:proofErr w:type="gramStart"/>
+      <w:r>
+        <w:t>False;TrustServerCertificate</w:t>
+      </w:r>
+      <w:proofErr w:type="gramEnd"/>
+      <w:r>
+        <w:t>=</w:t>
+      </w:r>
+      <w:proofErr w:type="gramStart"/>
+      <w:r>
+        <w:t>True;MultipleActiveResultSets</w:t>
+      </w:r>
+      <w:proofErr w:type="gramEnd"/>
+      <w:r>
+        <w:t>=true"</w:t>
+      </w:r>
+    </w:p>
+    <w:p>
+      <w:r>
+        <w:t xml:space="preserve">  },</w:t>
+      </w:r>
+    </w:p>
+    <w:p>
+      <w:r>
+        <w:t xml:space="preserve">  "Logging": {</w:t>
+      </w:r>
+    </w:p>
+    <w:p>
+      <w:r>
+        <w:t xml:space="preserve">    "</w:t>
+      </w:r>
+      <w:proofErr w:type="spellStart"/>
+      <w:r>
+        <w:t>LogLevel</w:t>
+      </w:r>
+      <w:proofErr w:type="spellEnd"/>
+      <w:r>
+        <w:t>": {</w:t>
+      </w:r>
+    </w:p>
+    <w:p>
+      <w:r>
+        <w:t xml:space="preserve">      "Default": "Information",</w:t>
+      </w:r>
+    </w:p>
+    <w:p>
+      <w:r>
+        <w:t xml:space="preserve">      "</w:t>
+      </w:r>
+      <w:proofErr w:type="spellStart"/>
+      <w:r>
+        <w:t>Microsoft.AspNetCore</w:t>
+      </w:r>
+      <w:proofErr w:type="spellEnd"/>
+      <w:r>
+        <w:t>": "Warning"</w:t>
+      </w:r>
+    </w:p>
+    <w:p>
+      <w:r>
+        <w:t xml:space="preserve">    }</w:t>
+      </w:r>
+    </w:p>
+    <w:p>
+      <w:r>
+        <w:t xml:space="preserve">  },</w:t>
+      </w:r>
+    </w:p>
+    <w:p>
+      <w:r>
+        <w:t xml:space="preserve">  "</w:t>
+      </w:r>
+      <w:proofErr w:type="spellStart"/>
+      <w:r>
+        <w:t>AllowedHosts</w:t>
+      </w:r>
+      <w:proofErr w:type="spellEnd"/>
+      <w:r>
+        <w:t>": "*",</w:t>
+      </w:r>
+    </w:p>
+    <w:p>
+      <w:r>
+        <w:t xml:space="preserve">  "</w:t>
+      </w:r>
+      <w:proofErr w:type="spellStart"/>
+      <w:r>
+        <w:t>AppSettings</w:t>
+      </w:r>
+      <w:proofErr w:type="spellEnd"/>
+      <w:r>
+        <w:t>": {</w:t>
+      </w:r>
+    </w:p>
+    <w:p>
+      <w:r>
+        <w:t xml:space="preserve">    "</w:t>
+      </w:r>
+      <w:proofErr w:type="spellStart"/>
+      <w:r>
+        <w:t>EmailTestMode</w:t>
+      </w:r>
+      <w:proofErr w:type="spellEnd"/>
+      <w:r>
+        <w:t>": "1",</w:t>
+      </w:r>
+    </w:p>
+    <w:p>
+      <w:r>
+        <w:t xml:space="preserve">    "Environment": "Production" // Options: Development, Staging, Production</w:t>
+      </w:r>
+    </w:p>
+    <w:p>
+      <w:r>
+        <w:t xml:space="preserve">  } </w:t>
+      </w:r>
+    </w:p>
+    <w:p>
+      <w:r>
+        <w:lastRenderedPageBreak/>
+        <w:t>}</w:t>
+      </w:r>
+    </w:p>
+    <w:p>
+      <w:r>
+        <w:t>But the system throws the following error message:</w:t>
+      </w:r>
+    </w:p>
+    <w:p>
+      <w:r>
+        <w:t>Database error: A network-related or instance-specific error occurred while establishing a connection to SQL Server. The server was not found or was not accessible. Verify that the instance name is correct and that SQL Server is configured to allow remote connections. (provider: SQL Network Interfaces, error: 26 - Error Locating Server/Instance Specified) Database error: A network-related or instance-specific error occurred while establishing a connection to SQL Server. The server was not found or was not accessible. Verify that the instance name is correct and that SQL Server is configured to allow remote connections. (provider: SQL Network Interfaces, error: 26 - Error Locating Server/Instance Specified)</w:t>
+      </w:r>
+    </w:p>
+    <w:p>
+      <w:r>
+        <w:rPr>
+          <w:b/>
+          <w:bCs/>
+          <w:color w:val="EE0000"/>
+        </w:rPr>
+        <w:t>Prompt #</w:t>
+      </w:r>
+      <w:r>
+        <w:rPr>
+          <w:b/>
+          <w:bCs/>
+          <w:color w:val="EE0000"/>
+        </w:rPr>
+        <w:t>5</w:t>
+      </w:r>
+      <w:r>
+        <w:rPr>
+          <w:b/>
+          <w:bCs/>
+          <w:color w:val="EE0000"/>
+        </w:rPr>
+        <w:t>:</w:t>
+      </w:r>
+    </w:p>
+    <w:p>
+      <w:r>
+        <w:t xml:space="preserve">Explain further the following procedure. How to set the default port for TCP/IP. When right click Properties, I don’t see the option Check Port, only the Protocol and IP </w:t>
+      </w:r>
+      <w:proofErr w:type="gramStart"/>
+      <w:r>
+        <w:t>Address  tabs</w:t>
+      </w:r>
+      <w:proofErr w:type="gramEnd"/>
+      <w:r>
+        <w:t xml:space="preserve"> are available.</w:t>
+      </w:r>
+    </w:p>
+    <w:p>
+      <w:pPr>
+        <w:rPr>
+          <w:b/>
+          <w:bCs/>
+        </w:rPr>
+      </w:pPr>
+      <w:r>
+        <w:rPr>
+          <w:b/>
+          <w:bCs/>
+        </w:rPr>
+        <w:t>Enable TCP/IP</w:t>
+      </w:r>
+    </w:p>
+    <w:p>
+      <w:r>
+        <w:t>SQL Express often has TCP/IP disabled by default.</w:t>
+      </w:r>
+    </w:p>
+    <w:p>
+      <w:pPr>
+        <w:numPr>
+          <w:ilvl w:val="0"/>
+          <w:numId w:val="2"/>
+        </w:numPr>
+      </w:pPr>
+      <w:r>
+        <w:t xml:space="preserve">Open </w:t>
+      </w:r>
+      <w:r>
+        <w:rPr>
+          <w:b/>
+          <w:bCs/>
+        </w:rPr>
+        <w:t>SQL Server Configuration Manager → SQL Server Network Configuration → Protocols for GRMSQLEXPRESS</w:t>
+      </w:r>
+    </w:p>
+    <w:p>
+      <w:pPr>
+        <w:numPr>
+          <w:ilvl w:val="0"/>
+          <w:numId w:val="2"/>
+        </w:numPr>
+      </w:pPr>
+      <w:r>
+        <w:t xml:space="preserve">Enable </w:t>
+      </w:r>
+      <w:r>
+        <w:rPr>
+          <w:b/>
+          <w:bCs/>
+        </w:rPr>
+        <w:t>TCP/IP</w:t>
+      </w:r>
+    </w:p>
+    <w:p>
+      <w:pPr>
+        <w:numPr>
+          <w:ilvl w:val="0"/>
+          <w:numId w:val="2"/>
+        </w:numPr>
+      </w:pPr>
+      <w:r>
+        <w:t>Right-click → Properties → check port (default 1433)</w:t>
+      </w:r>
+    </w:p>
+    <w:p>
+      <w:pPr>
+        <w:numPr>
+          <w:ilvl w:val="0"/>
+          <w:numId w:val="2"/>
+        </w:numPr>
+      </w:pPr>
+      <w:r>
+        <w:t>Restart SQL Server</w:t>
+      </w:r>
+    </w:p>
+    <w:p/>
+    <w:p>
+      <w:r>
+        <w:rPr>
+          <w:b/>
+          <w:bCs/>
+          <w:color w:val="EE0000"/>
+        </w:rPr>
+        <w:t>Prompt #</w:t>
+      </w:r>
+      <w:r>
+        <w:rPr>
+          <w:b/>
+          <w:bCs/>
+          <w:color w:val="EE0000"/>
+        </w:rPr>
+        <w:t>6</w:t>
+      </w:r>
+      <w:r>
+        <w:rPr>
+          <w:b/>
+          <w:bCs/>
+          <w:color w:val="EE0000"/>
+        </w:rPr>
+        <w:t>:</w:t>
+      </w:r>
+    </w:p>
+    <w:p>
+      <w:r>
+        <w:t xml:space="preserve">There are two </w:t>
+      </w:r>
+      <w:proofErr w:type="spellStart"/>
+      <w:r>
+        <w:t>appsettings.json</w:t>
+      </w:r>
+      <w:proofErr w:type="spellEnd"/>
+      <w:r>
+        <w:t xml:space="preserve"> files in the Published folder. Which of the </w:t>
+      </w:r>
+      <w:proofErr w:type="spellStart"/>
+      <w:r>
+        <w:t>followin</w:t>
+      </w:r>
+      <w:proofErr w:type="spellEnd"/>
+      <w:r>
+        <w:t xml:space="preserve"> do I need to modify the connection </w:t>
+      </w:r>
+      <w:proofErr w:type="spellStart"/>
+      <w:r>
+        <w:t>sstring</w:t>
+      </w:r>
+      <w:proofErr w:type="spellEnd"/>
+      <w:r>
+        <w:t xml:space="preserve">: </w:t>
+      </w:r>
+    </w:p>
+    <w:p>
+      <w:pPr>
+        <w:pStyle w:val="ListParagraph"/>
+        <w:numPr>
+          <w:ilvl w:val="0"/>
+          <w:numId w:val="3"/>
+        </w:numPr>
+      </w:pPr>
+      <w:proofErr w:type="spellStart"/>
+      <w:proofErr w:type="gramStart"/>
+      <w:r>
+        <w:t>appsettings.json</w:t>
+      </w:r>
+      <w:proofErr w:type="spellEnd"/>
+      <w:proofErr w:type="gramEnd"/>
+    </w:p>
+    <w:p>
+      <w:pPr>
+        <w:pStyle w:val="ListParagraph"/>
+        <w:numPr>
+          <w:ilvl w:val="0"/>
+          <w:numId w:val="3"/>
+        </w:numPr>
+      </w:pPr>
+      <w:proofErr w:type="spellStart"/>
+      <w:proofErr w:type="gramStart"/>
+      <w:r>
+        <w:t>appsettings.production</w:t>
+      </w:r>
+      <w:proofErr w:type="gramEnd"/>
+      <w:r>
+        <w:t>.json</w:t>
+      </w:r>
+      <w:proofErr w:type="spellEnd"/>
+    </w:p>
+    <w:p>
+      <w:r>
+        <w:br w:type="page"/>
+      </w:r>
+    </w:p>
+    <w:p>
+      <w:r>
+        <w:rPr>
+          <w:b/>
+          <w:bCs/>
+          <w:color w:val="EE0000"/>
+        </w:rPr>
+        <w:lastRenderedPageBreak/>
+        <w:t>Prompt #</w:t>
+      </w:r>
+      <w:r>
+        <w:rPr>
+          <w:b/>
+          <w:bCs/>
+          <w:color w:val="EE0000"/>
+        </w:rPr>
+        <w:t>7</w:t>
+      </w:r>
+      <w:r>
+        <w:rPr>
+          <w:b/>
+          <w:bCs/>
+          <w:color w:val="EE0000"/>
+        </w:rPr>
+        <w:t>:</w:t>
+      </w:r>
+    </w:p>
+    <w:p>
+      <w:r>
+        <w:t xml:space="preserve">Below </w:t>
+      </w:r>
+      <w:proofErr w:type="gramStart"/>
+      <w:r>
+        <w:t>is</w:t>
+      </w:r>
+      <w:proofErr w:type="gramEnd"/>
+      <w:r>
+        <w:t xml:space="preserve"> the contents of the </w:t>
+      </w:r>
+      <w:proofErr w:type="spellStart"/>
+      <w:r>
+        <w:t>web.config</w:t>
+      </w:r>
+      <w:proofErr w:type="spellEnd"/>
+      <w:r>
+        <w:t xml:space="preserve"> file. Tell me how to set </w:t>
+      </w:r>
+      <w:r>
+        <w:t>ASPNETCORE_ENVIRONMENT</w:t>
+      </w:r>
+    </w:p>
+    <w:p>
+      <w:r>
+        <w:t>&lt;?xml version="1.0" encoding="utf-8"?&gt;</w:t>
+      </w:r>
+    </w:p>
+    <w:p>
+      <w:r>
+        <w:t>&lt;configuration&gt;</w:t>
+      </w:r>
+    </w:p>
+    <w:p>
+      <w:r>
+        <w:t xml:space="preserve">  &lt;location path="." </w:t>
+      </w:r>
+      <w:proofErr w:type="spellStart"/>
+      <w:r>
+        <w:t>inheritInChildApplications</w:t>
+      </w:r>
+      <w:proofErr w:type="spellEnd"/>
+      <w:r>
+        <w:t>="false"&gt;</w:t>
+      </w:r>
+    </w:p>
+    <w:p>
+      <w:r>
+        <w:t xml:space="preserve">    &lt;</w:t>
+      </w:r>
+      <w:proofErr w:type="spellStart"/>
+      <w:proofErr w:type="gramStart"/>
+      <w:r>
+        <w:t>system.webServer</w:t>
+      </w:r>
+      <w:proofErr w:type="spellEnd"/>
+      <w:proofErr w:type="gramEnd"/>
+      <w:r>
+        <w:t>&gt;</w:t>
+      </w:r>
+    </w:p>
+    <w:p>
+      <w:r>
+        <w:t xml:space="preserve">      &lt;handlers&gt;</w:t>
+      </w:r>
+    </w:p>
+    <w:p>
+      <w:r>
+        <w:t xml:space="preserve">        &lt;add name="</w:t>
+      </w:r>
+      <w:proofErr w:type="spellStart"/>
+      <w:r>
+        <w:t>aspNetCore</w:t>
+      </w:r>
+      <w:proofErr w:type="spellEnd"/>
+      <w:r>
+        <w:t xml:space="preserve">" path="*" verb="*" modules="AspNetCoreModuleV2" </w:t>
+      </w:r>
+      <w:proofErr w:type="spellStart"/>
+      <w:r>
+        <w:t>resourceType</w:t>
+      </w:r>
+      <w:proofErr w:type="spellEnd"/>
+      <w:r>
+        <w:t>="Unspecified" /&gt;</w:t>
+      </w:r>
+    </w:p>
+    <w:p>
+      <w:r>
+        <w:t xml:space="preserve">      &lt;/handlers&gt;</w:t>
+      </w:r>
+    </w:p>
+    <w:p>
+      <w:r>
+        <w:t xml:space="preserve">      &lt;</w:t>
+      </w:r>
+      <w:proofErr w:type="spellStart"/>
+      <w:r>
+        <w:t>aspNetCore</w:t>
+      </w:r>
+      <w:proofErr w:type="spellEnd"/>
+      <w:r>
+        <w:t xml:space="preserve"> </w:t>
+      </w:r>
+      <w:proofErr w:type="spellStart"/>
+      <w:r>
+        <w:t>processPath</w:t>
+      </w:r>
+      <w:proofErr w:type="spellEnd"/>
+      <w:r>
+        <w:t xml:space="preserve">="dotnet" arguments=".\KenHRApp.Web.dll" </w:t>
+      </w:r>
+      <w:proofErr w:type="spellStart"/>
+      <w:r>
+        <w:t>stdoutLogEnabled</w:t>
+      </w:r>
+      <w:proofErr w:type="spellEnd"/>
+      <w:r>
+        <w:t xml:space="preserve">="false" </w:t>
+      </w:r>
+      <w:proofErr w:type="spellStart"/>
+      <w:r>
+        <w:t>stdoutLogFile</w:t>
+      </w:r>
+      <w:proofErr w:type="spellEnd"/>
+      <w:r>
+        <w:t>=</w:t>
+      </w:r>
+      <w:proofErr w:type="gramStart"/>
+      <w:r>
+        <w:t>".\logs\</w:t>
+      </w:r>
+      <w:proofErr w:type="spellStart"/>
+      <w:r>
+        <w:t>stdout</w:t>
+      </w:r>
+      <w:proofErr w:type="spellEnd"/>
+      <w:proofErr w:type="gramEnd"/>
+      <w:r>
+        <w:t xml:space="preserve">" </w:t>
+      </w:r>
+      <w:proofErr w:type="spellStart"/>
+      <w:r>
+        <w:t>hostingModel</w:t>
+      </w:r>
+      <w:proofErr w:type="spellEnd"/>
+      <w:r>
+        <w:t>="</w:t>
+      </w:r>
+      <w:proofErr w:type="spellStart"/>
+      <w:r>
+        <w:t>inprocess</w:t>
+      </w:r>
+      <w:proofErr w:type="spellEnd"/>
+      <w:r>
+        <w:t>" /&gt;</w:t>
+      </w:r>
+    </w:p>
+    <w:p>
+      <w:r>
+        <w:t xml:space="preserve">    &lt;/</w:t>
+      </w:r>
+      <w:proofErr w:type="spellStart"/>
+      <w:proofErr w:type="gramStart"/>
+      <w:r>
+        <w:t>system.webServer</w:t>
+      </w:r>
+      <w:proofErr w:type="spellEnd"/>
+      <w:proofErr w:type="gramEnd"/>
+      <w:r>
+        <w:t>&gt;</w:t>
+      </w:r>
+    </w:p>
+    <w:p>
+      <w:r>
+        <w:t xml:space="preserve">  &lt;/location&gt;</w:t>
+      </w:r>
+    </w:p>
+    <w:p>
+      <w:r>
+        <w:t>&lt;/configuration&gt;</w:t>
+      </w:r>
+    </w:p>
+    <w:p>
+      <w:r>
+        <w:br w:type="page"/>
+      </w:r>
+    </w:p>
+    <w:p/>
     <w:p/>
     <w:p>
       <w:pPr>
@@ -155,6 +991,119 @@
 <file path=word/numbering.xml><?xml version="1.0" encoding="utf-8"?>
 <w:numbering xmlns:wpc="http://schemas.microsoft.com/office/word/2010/wordprocessingCanvas" xmlns:cx="http://schemas.microsoft.com/office/drawing/2014/chartex" xmlns:cx1="http://schemas.microsoft.com/office/drawing/2015/9/8/chartex" xmlns:cx2="http://schemas.microsoft.com/office/drawing/2015/10/21/chartex" xmlns:cx3="http://schemas.microsoft.com/office/drawing/2016/5/9/chartex" xmlns:cx4="http://schemas.microsoft.com/office/drawing/2016/5/10/chartex" xmlns:cx5="http://schemas.microsoft.com/office/drawing/2016/5/11/chartex" xmlns:cx6="http://schemas.microsoft.com/office/drawing/2016/5/12/chartex" xmlns:cx7="http://schemas.microsoft.com/office/drawing/2016/5/13/chartex" xmlns:cx8="http://schemas.microsoft.com/office/drawing/2016/5/14/chartex" xmlns:mc="http://schemas.openxmlformats.org/markup-compatibility/2006" xmlns:aink="http://schemas.microsoft.com/office/drawing/2016/ink" xmlns:am3d="http://schemas.microsoft.com/office/drawing/2017/model3d" xmlns:o="urn:schemas-microsoft-com:office:office" xmlns:oel="http://schemas.microsoft.com/office/2019/extlst" xmlns:r="http://schemas.openxmlformats.org/officeDocument/2006/relationships" xmlns:m="http://schemas.openxmlformats.org/officeDocument/2006/math" xmlns:v="urn:schemas-microsoft-com:vml" xmlns:wp14="http://schemas.microsoft.com/office/word/2010/wordprocessingDrawing" xmlns:wp="http://schemas.openxmlformats.org/drawingml/2006/wordprocessingDrawing" xmlns:w10="urn:schemas-microsoft-com:office:word" xmlns:w="http://schemas.openxmlformats.org/wordprocessingml/2006/main" xmlns:w14="http://schemas.microsoft.com/office/word/2010/wordml" xmlns:w15="http://schemas.microsoft.com/office/word/2012/wordml" xmlns:w16cex="http://schemas.microsoft.com/office/word/2018/wordml/cex" xmlns:w16cid="http://schemas.microsoft.com/office/word/2016/wordml/cid" xmlns:w16="http://schemas.microsoft.com/office/word/2018/wordml" xmlns:w16du="http://schemas.microsoft.com/office/word/2023/wordml/word16du" xmlns:w16sdtdh="http://schemas.microsoft.com/office/word/2020/wordml/sdtdatahash" xmlns:w16sdtfl="http://schemas.microsoft.com/office/word/2024/wordml/sdtformatlock" xmlns:w16se="http://schemas.microsoft.com/office/word/2015/wordml/symex" xmlns:wpg="http://schemas.microsoft.com/office/word/2010/wordprocessingGroup" xmlns:wpi="http://schemas.microsoft.com/office/word/2010/wordprocessingInk" xmlns:wne="http://schemas.microsoft.com/office/word/2006/wordml" xmlns:wps="http://schemas.microsoft.com/office/word/2010/wordprocessingShape" mc:Ignorable="w14 w15 w16se w16cid w16 w16cex w16sdtdh w16sdtfl w16du wp14">
   <w:abstractNum w:abstractNumId="0" w15:restartNumberingAfterBreak="0">
+    <w:nsid w:val="6280257A"/>
+    <w:multiLevelType w:val="hybridMultilevel"/>
+    <w:tmpl w:val="F66662DC"/>
+    <w:lvl w:ilvl="0" w:tplc="08090001">
+      <w:start w:val="1"/>
+      <w:numFmt w:val="bullet"/>
+      <w:lvlText w:val=""/>
+      <w:lvlJc w:val="left"/>
+      <w:pPr>
+        <w:ind w:left="720" w:hanging="360"/>
+      </w:pPr>
+      <w:rPr>
+        <w:rFonts w:ascii="Symbol" w:hAnsi="Symbol" w:hint="default"/>
+      </w:rPr>
+    </w:lvl>
+    <w:lvl w:ilvl="1" w:tplc="08090003" w:tentative="1">
+      <w:start w:val="1"/>
+      <w:numFmt w:val="bullet"/>
+      <w:lvlText w:val="o"/>
+      <w:lvlJc w:val="left"/>
+      <w:pPr>
+        <w:ind w:left="1440" w:hanging="360"/>
+      </w:pPr>
+      <w:rPr>
+        <w:rFonts w:ascii="Courier New" w:hAnsi="Courier New" w:cs="Courier New" w:hint="default"/>
+      </w:rPr>
+    </w:lvl>
+    <w:lvl w:ilvl="2" w:tplc="08090005" w:tentative="1">
+      <w:start w:val="1"/>
+      <w:numFmt w:val="bullet"/>
+      <w:lvlText w:val=""/>
+      <w:lvlJc w:val="left"/>
+      <w:pPr>
+        <w:ind w:left="2160" w:hanging="360"/>
+      </w:pPr>
+      <w:rPr>
+        <w:rFonts w:ascii="Wingdings" w:hAnsi="Wingdings" w:hint="default"/>
+      </w:rPr>
+    </w:lvl>
+    <w:lvl w:ilvl="3" w:tplc="08090001" w:tentative="1">
+      <w:start w:val="1"/>
+      <w:numFmt w:val="bullet"/>
+      <w:lvlText w:val=""/>
+      <w:lvlJc w:val="left"/>
+      <w:pPr>
+        <w:ind w:left="2880" w:hanging="360"/>
+      </w:pPr>
+      <w:rPr>
+        <w:rFonts w:ascii="Symbol" w:hAnsi="Symbol" w:hint="default"/>
+      </w:rPr>
+    </w:lvl>
+    <w:lvl w:ilvl="4" w:tplc="08090003" w:tentative="1">
+      <w:start w:val="1"/>
+      <w:numFmt w:val="bullet"/>
+      <w:lvlText w:val="o"/>
+      <w:lvlJc w:val="left"/>
+      <w:pPr>
+        <w:ind w:left="3600" w:hanging="360"/>
+      </w:pPr>
+      <w:rPr>
+        <w:rFonts w:ascii="Courier New" w:hAnsi="Courier New" w:cs="Courier New" w:hint="default"/>
+      </w:rPr>
+    </w:lvl>
+    <w:lvl w:ilvl="5" w:tplc="08090005" w:tentative="1">
+      <w:start w:val="1"/>
+      <w:numFmt w:val="bullet"/>
+      <w:lvlText w:val=""/>
+      <w:lvlJc w:val="left"/>
+      <w:pPr>
+        <w:ind w:left="4320" w:hanging="360"/>
+      </w:pPr>
+      <w:rPr>
+        <w:rFonts w:ascii="Wingdings" w:hAnsi="Wingdings" w:hint="default"/>
+      </w:rPr>
+    </w:lvl>
+    <w:lvl w:ilvl="6" w:tplc="08090001" w:tentative="1">
+      <w:start w:val="1"/>
+      <w:numFmt w:val="bullet"/>
+      <w:lvlText w:val=""/>
+      <w:lvlJc w:val="left"/>
+      <w:pPr>
+        <w:ind w:left="5040" w:hanging="360"/>
+      </w:pPr>
+      <w:rPr>
+        <w:rFonts w:ascii="Symbol" w:hAnsi="Symbol" w:hint="default"/>
+      </w:rPr>
+    </w:lvl>
+    <w:lvl w:ilvl="7" w:tplc="08090003" w:tentative="1">
+      <w:start w:val="1"/>
+      <w:numFmt w:val="bullet"/>
+      <w:lvlText w:val="o"/>
+      <w:lvlJc w:val="left"/>
+      <w:pPr>
+        <w:ind w:left="5760" w:hanging="360"/>
+      </w:pPr>
+      <w:rPr>
+        <w:rFonts w:ascii="Courier New" w:hAnsi="Courier New" w:cs="Courier New" w:hint="default"/>
+      </w:rPr>
+    </w:lvl>
+    <w:lvl w:ilvl="8" w:tplc="08090005" w:tentative="1">
+      <w:start w:val="1"/>
+      <w:numFmt w:val="bullet"/>
+      <w:lvlText w:val=""/>
+      <w:lvlJc w:val="left"/>
+      <w:pPr>
+        <w:ind w:left="6480" w:hanging="360"/>
+      </w:pPr>
+      <w:rPr>
+        <w:rFonts w:ascii="Wingdings" w:hAnsi="Wingdings" w:hint="default"/>
+      </w:rPr>
+    </w:lvl>
+  </w:abstractNum>
+  <w:abstractNum w:abstractNumId="1" w15:restartNumberingAfterBreak="0">
     <w:nsid w:val="68433180"/>
     <w:multiLevelType w:val="hybridMultilevel"/>
     <w:tmpl w:val="7460F126"/>
@@ -267,7 +1216,126 @@
       </w:rPr>
     </w:lvl>
   </w:abstractNum>
+  <w:abstractNum w:abstractNumId="2" w15:restartNumberingAfterBreak="0">
+    <w:nsid w:val="6F944949"/>
+    <w:multiLevelType w:val="multilevel"/>
+    <w:tmpl w:val="5A24ACB6"/>
+    <w:lvl w:ilvl="0">
+      <w:start w:val="1"/>
+      <w:numFmt w:val="decimal"/>
+      <w:lvlText w:val="%1."/>
+      <w:lvlJc w:val="left"/>
+      <w:pPr>
+        <w:tabs>
+          <w:tab w:val="num" w:pos="720"/>
+        </w:tabs>
+        <w:ind w:left="720" w:hanging="360"/>
+      </w:pPr>
+    </w:lvl>
+    <w:lvl w:ilvl="1" w:tentative="1">
+      <w:start w:val="1"/>
+      <w:numFmt w:val="decimal"/>
+      <w:lvlText w:val="%2."/>
+      <w:lvlJc w:val="left"/>
+      <w:pPr>
+        <w:tabs>
+          <w:tab w:val="num" w:pos="1440"/>
+        </w:tabs>
+        <w:ind w:left="1440" w:hanging="360"/>
+      </w:pPr>
+    </w:lvl>
+    <w:lvl w:ilvl="2" w:tentative="1">
+      <w:start w:val="1"/>
+      <w:numFmt w:val="decimal"/>
+      <w:lvlText w:val="%3."/>
+      <w:lvlJc w:val="left"/>
+      <w:pPr>
+        <w:tabs>
+          <w:tab w:val="num" w:pos="2160"/>
+        </w:tabs>
+        <w:ind w:left="2160" w:hanging="360"/>
+      </w:pPr>
+    </w:lvl>
+    <w:lvl w:ilvl="3" w:tentative="1">
+      <w:start w:val="1"/>
+      <w:numFmt w:val="decimal"/>
+      <w:lvlText w:val="%4."/>
+      <w:lvlJc w:val="left"/>
+      <w:pPr>
+        <w:tabs>
+          <w:tab w:val="num" w:pos="2880"/>
+        </w:tabs>
+        <w:ind w:left="2880" w:hanging="360"/>
+      </w:pPr>
+    </w:lvl>
+    <w:lvl w:ilvl="4" w:tentative="1">
+      <w:start w:val="1"/>
+      <w:numFmt w:val="decimal"/>
+      <w:lvlText w:val="%5."/>
+      <w:lvlJc w:val="left"/>
+      <w:pPr>
+        <w:tabs>
+          <w:tab w:val="num" w:pos="3600"/>
+        </w:tabs>
+        <w:ind w:left="3600" w:hanging="360"/>
+      </w:pPr>
+    </w:lvl>
+    <w:lvl w:ilvl="5" w:tentative="1">
+      <w:start w:val="1"/>
+      <w:numFmt w:val="decimal"/>
+      <w:lvlText w:val="%6."/>
+      <w:lvlJc w:val="left"/>
+      <w:pPr>
+        <w:tabs>
+          <w:tab w:val="num" w:pos="4320"/>
+        </w:tabs>
+        <w:ind w:left="4320" w:hanging="360"/>
+      </w:pPr>
+    </w:lvl>
+    <w:lvl w:ilvl="6" w:tentative="1">
+      <w:start w:val="1"/>
+      <w:numFmt w:val="decimal"/>
+      <w:lvlText w:val="%7."/>
+      <w:lvlJc w:val="left"/>
+      <w:pPr>
+        <w:tabs>
+          <w:tab w:val="num" w:pos="5040"/>
+        </w:tabs>
+        <w:ind w:left="5040" w:hanging="360"/>
+      </w:pPr>
+    </w:lvl>
+    <w:lvl w:ilvl="7" w:tentative="1">
+      <w:start w:val="1"/>
+      <w:numFmt w:val="decimal"/>
+      <w:lvlText w:val="%8."/>
+      <w:lvlJc w:val="left"/>
+      <w:pPr>
+        <w:tabs>
+          <w:tab w:val="num" w:pos="5760"/>
+        </w:tabs>
+        <w:ind w:left="5760" w:hanging="360"/>
+      </w:pPr>
+    </w:lvl>
+    <w:lvl w:ilvl="8" w:tentative="1">
+      <w:start w:val="1"/>
+      <w:numFmt w:val="decimal"/>
+      <w:lvlText w:val="%9."/>
+      <w:lvlJc w:val="left"/>
+      <w:pPr>
+        <w:tabs>
+          <w:tab w:val="num" w:pos="6480"/>
+        </w:tabs>
+        <w:ind w:left="6480" w:hanging="360"/>
+      </w:pPr>
+    </w:lvl>
+  </w:abstractNum>
   <w:num w:numId="1" w16cid:durableId="1462117467">
+    <w:abstractNumId w:val="1"/>
+  </w:num>
+  <w:num w:numId="2" w16cid:durableId="965623320">
+    <w:abstractNumId w:val="2"/>
+  </w:num>
+  <w:num w:numId="3" w16cid:durableId="199049936">
     <w:abstractNumId w:val="0"/>
   </w:num>
 </w:numbering>

</xml_diff>